<commit_message>
adding design methodology draft doc
</commit_message>
<xml_diff>
--- a/Documentation/Questionnaires/Questionnaire Feedback.docx
+++ b/Documentation/Questionnaires/Questionnaire Feedback.docx
@@ -183,14 +183,7 @@
           <w:rFonts w:ascii="Calibri" w:hAnsi="Calibri" w:cs="Calibri"/>
           <w:color w:val="000000"/>
         </w:rPr>
-        <w:t>privacy’, and ‘the effect of social media on mental health’.</w:t>
-      </w:r>
-      <w:r>
-        <w:rPr>
-          <w:rFonts w:ascii="Calibri" w:hAnsi="Calibri" w:cs="Calibri"/>
-          <w:color w:val="000000"/>
-        </w:rPr>
-        <w:t xml:space="preserve"> In contrast, a greater percentage of </w:t>
+        <w:t xml:space="preserve">privacy’, and ‘the effect of social media on mental health’. In contrast, a greater percentage of </w:t>
       </w:r>
       <w:proofErr w:type="gramStart"/>
       <w:r>
@@ -206,21 +199,7 @@
           <w:rFonts w:ascii="Calibri" w:hAnsi="Calibri" w:cs="Calibri"/>
           <w:color w:val="000000"/>
         </w:rPr>
-        <w:t xml:space="preserve"> said they believed that they had an ‘Above average’ level of knowledge about social media (50%, compared with 25% of respondents answering ‘Above Average’ in the </w:t>
-      </w:r>
-      <w:r>
-        <w:rPr>
-          <w:rFonts w:ascii="Calibri" w:hAnsi="Calibri" w:cs="Calibri"/>
-          <w:color w:val="000000"/>
-        </w:rPr>
-        <w:t>18-24</w:t>
-      </w:r>
-      <w:r>
-        <w:rPr>
-          <w:rFonts w:ascii="Calibri" w:hAnsi="Calibri" w:cs="Calibri"/>
-          <w:color w:val="000000"/>
-        </w:rPr>
-        <w:t xml:space="preserve"> age group). </w:t>
+        <w:t xml:space="preserve"> said they believed that they had an ‘Above average’ level of knowledge about social media (50%, compared with 25% of respondents answering ‘Above Average’ in the 18-24 age group). </w:t>
       </w:r>
     </w:p>
     <w:p>
@@ -280,21 +259,7 @@
           <w:rFonts w:ascii="Calibri" w:hAnsi="Calibri" w:cs="Calibri"/>
           <w:color w:val="000000"/>
         </w:rPr>
-        <w:t xml:space="preserve"> to the question ‘h</w:t>
-      </w:r>
-      <w:r>
-        <w:rPr>
-          <w:rFonts w:ascii="Calibri" w:hAnsi="Calibri" w:cs="Calibri"/>
-          <w:color w:val="000000"/>
-        </w:rPr>
-        <w:t>ow often do you use social networking or micro-blogging sites</w:t>
-      </w:r>
-      <w:r>
-        <w:rPr>
-          <w:rFonts w:ascii="Calibri" w:hAnsi="Calibri" w:cs="Calibri"/>
-          <w:color w:val="000000"/>
-        </w:rPr>
-        <w:t xml:space="preserve">’ were also more scattered, with only 50% of users responding “Every day”. The responses in the older age groups indicated even less engagement with social media, with only 25% of responses indicating that they used social media sites every day. </w:t>
+        <w:t xml:space="preserve"> to the question ‘how often do you use social networking or micro-blogging sites’ were also more scattered, with only 50% of users responding “Every day”. The responses in the older age groups indicated even less engagement with social media, with only 25% of responses indicating that they used social media sites every day. </w:t>
       </w:r>
     </w:p>
     <w:p>
@@ -530,16 +495,7 @@
           <w:sz w:val="22"/>
           <w:szCs w:val="22"/>
         </w:rPr>
-        <w:t>“</w:t>
-      </w:r>
-      <w:r>
-        <w:rPr>
-          <w:rFonts w:ascii="Calibri" w:hAnsi="Calibri" w:cs="Calibri"/>
-          <w:color w:val="000000"/>
-          <w:sz w:val="22"/>
-          <w:szCs w:val="22"/>
-        </w:rPr>
-        <w:t xml:space="preserve">since the about page is </w:t>
+        <w:t xml:space="preserve">“since the about page is </w:t>
       </w:r>
       <w:proofErr w:type="gramStart"/>
       <w:r>
@@ -559,143 +515,89 @@
           <w:sz w:val="22"/>
           <w:szCs w:val="22"/>
         </w:rPr>
-        <w:t xml:space="preserve"> it looks like that is the page you are already on. Scrolling down is also slightly non intuitive as there is no visible scroller</w:t>
-      </w:r>
-      <w:r>
-        <w:rPr>
-          <w:rFonts w:ascii="Calibri" w:hAnsi="Calibri" w:cs="Calibri"/>
-          <w:color w:val="000000"/>
-          <w:sz w:val="22"/>
-          <w:szCs w:val="22"/>
-        </w:rPr>
-        <w:t>”</w:t>
-      </w:r>
-    </w:p>
-    <w:p>
-      <w:pPr>
-        <w:ind w:left="720"/>
-        <w:rPr>
-          <w:rFonts w:ascii="Calibri" w:hAnsi="Calibri" w:cs="Calibri"/>
-          <w:color w:val="000000"/>
-          <w:sz w:val="22"/>
-          <w:szCs w:val="22"/>
-        </w:rPr>
-      </w:pPr>
-    </w:p>
-    <w:p>
-      <w:pPr>
-        <w:ind w:left="720"/>
-        <w:rPr>
-          <w:rFonts w:ascii="Calibri" w:hAnsi="Calibri" w:cs="Calibri"/>
-          <w:color w:val="000000"/>
-          <w:sz w:val="22"/>
-          <w:szCs w:val="22"/>
-        </w:rPr>
-      </w:pPr>
-      <w:r>
-        <w:rPr>
-          <w:rFonts w:ascii="Calibri" w:hAnsi="Calibri" w:cs="Calibri"/>
-          <w:color w:val="000000"/>
-          <w:sz w:val="22"/>
-          <w:szCs w:val="22"/>
-        </w:rPr>
-        <w:t>“</w:t>
-      </w:r>
-      <w:r>
-        <w:rPr>
-          <w:rFonts w:ascii="Calibri" w:hAnsi="Calibri" w:cs="Calibri"/>
-          <w:color w:val="000000"/>
-          <w:sz w:val="22"/>
-          <w:szCs w:val="22"/>
-        </w:rPr>
-        <w:t>I'm not entirely sure how I'd see post from certain social media bots. Would I click their names? Or just scroll down to see a longer news feed?</w:t>
-      </w:r>
-      <w:r>
-        <w:rPr>
-          <w:rFonts w:ascii="Calibri" w:hAnsi="Calibri" w:cs="Calibri"/>
-          <w:color w:val="000000"/>
-          <w:sz w:val="22"/>
-          <w:szCs w:val="22"/>
-        </w:rPr>
-        <w:t>”</w:t>
-      </w:r>
-    </w:p>
-    <w:p>
-      <w:pPr>
-        <w:ind w:left="720"/>
-        <w:rPr>
-          <w:rFonts w:ascii="Calibri" w:hAnsi="Calibri" w:cs="Calibri"/>
-          <w:color w:val="000000"/>
-          <w:sz w:val="22"/>
-          <w:szCs w:val="22"/>
-        </w:rPr>
-      </w:pPr>
-      <w:r>
-        <w:rPr>
-          <w:rFonts w:ascii="Calibri" w:hAnsi="Calibri" w:cs="Calibri"/>
-          <w:color w:val="000000"/>
-          <w:sz w:val="22"/>
-          <w:szCs w:val="22"/>
-        </w:rPr>
-        <w:t>“</w:t>
-      </w:r>
-      <w:r>
-        <w:rPr>
-          <w:rFonts w:ascii="Calibri" w:hAnsi="Calibri" w:cs="Calibri"/>
-          <w:color w:val="000000"/>
-          <w:sz w:val="22"/>
-          <w:szCs w:val="22"/>
-        </w:rPr>
-        <w:t>Make Home in bold. To indicate that it was a return page rather than a further information page.</w:t>
-      </w:r>
-      <w:r>
-        <w:rPr>
-          <w:rFonts w:ascii="Calibri" w:hAnsi="Calibri" w:cs="Calibri"/>
-          <w:color w:val="000000"/>
-          <w:sz w:val="22"/>
-          <w:szCs w:val="22"/>
-        </w:rPr>
-        <w:t>”</w:t>
-      </w:r>
-    </w:p>
-    <w:p>
-      <w:pPr>
-        <w:ind w:left="720"/>
-        <w:rPr>
-          <w:rFonts w:ascii="Calibri" w:hAnsi="Calibri" w:cs="Calibri"/>
-          <w:color w:val="000000"/>
-          <w:sz w:val="22"/>
-          <w:szCs w:val="22"/>
-        </w:rPr>
-      </w:pPr>
-    </w:p>
-    <w:p>
-      <w:pPr>
-        <w:ind w:left="720"/>
-        <w:rPr>
-          <w:rFonts w:ascii="Calibri" w:hAnsi="Calibri" w:cs="Calibri"/>
-          <w:color w:val="000000"/>
-          <w:sz w:val="22"/>
-          <w:szCs w:val="22"/>
-        </w:rPr>
-      </w:pPr>
-      <w:r>
-        <w:rPr>
-          <w:rFonts w:ascii="Calibri" w:hAnsi="Calibri" w:cs="Calibri"/>
-          <w:color w:val="000000"/>
-          <w:sz w:val="22"/>
-          <w:szCs w:val="22"/>
-        </w:rPr>
-        <w:t>“</w:t>
-      </w:r>
-      <w:r>
-        <w:rPr>
-          <w:rFonts w:ascii="Calibri" w:hAnsi="Calibri" w:cs="Calibri"/>
-          <w:color w:val="000000"/>
-          <w:sz w:val="22"/>
-          <w:szCs w:val="22"/>
-        </w:rPr>
-        <w:t xml:space="preserve">At first, thought of clicking the "Home" button on the left side. Then, thought of clicking the "Message" button. This may be personal preference but maybe a label like "Feed" or "Home </w:t>
+        <w:t xml:space="preserve"> it looks like that is the page you are already on. Scrolling down is also slightly non intuitive as there is no visible scroller”</w:t>
+      </w:r>
+    </w:p>
+    <w:p>
+      <w:pPr>
+        <w:ind w:left="720"/>
+        <w:rPr>
+          <w:rFonts w:ascii="Calibri" w:hAnsi="Calibri" w:cs="Calibri"/>
+          <w:color w:val="000000"/>
+          <w:sz w:val="22"/>
+          <w:szCs w:val="22"/>
+        </w:rPr>
+      </w:pPr>
+    </w:p>
+    <w:p>
+      <w:pPr>
+        <w:ind w:left="720"/>
+        <w:rPr>
+          <w:rFonts w:ascii="Calibri" w:hAnsi="Calibri" w:cs="Calibri"/>
+          <w:color w:val="000000"/>
+          <w:sz w:val="22"/>
+          <w:szCs w:val="22"/>
+        </w:rPr>
+      </w:pPr>
+      <w:r>
+        <w:rPr>
+          <w:rFonts w:ascii="Calibri" w:hAnsi="Calibri" w:cs="Calibri"/>
+          <w:color w:val="000000"/>
+          <w:sz w:val="22"/>
+          <w:szCs w:val="22"/>
+        </w:rPr>
+        <w:t>“I'm not entirely sure how I'd see post from certain social media bots. Would I click their names? Or just scroll down to see a longer news feed?”</w:t>
+      </w:r>
+    </w:p>
+    <w:p>
+      <w:pPr>
+        <w:ind w:left="720"/>
+        <w:rPr>
+          <w:rFonts w:ascii="Calibri" w:hAnsi="Calibri" w:cs="Calibri"/>
+          <w:color w:val="000000"/>
+          <w:sz w:val="22"/>
+          <w:szCs w:val="22"/>
+        </w:rPr>
+      </w:pPr>
+      <w:r>
+        <w:rPr>
+          <w:rFonts w:ascii="Calibri" w:hAnsi="Calibri" w:cs="Calibri"/>
+          <w:color w:val="000000"/>
+          <w:sz w:val="22"/>
+          <w:szCs w:val="22"/>
+        </w:rPr>
+        <w:t>“Make Home in bold. To indicate that it was a return page rather than a further information page.”</w:t>
+      </w:r>
+    </w:p>
+    <w:p>
+      <w:pPr>
+        <w:ind w:left="720"/>
+        <w:rPr>
+          <w:rFonts w:ascii="Calibri" w:hAnsi="Calibri" w:cs="Calibri"/>
+          <w:color w:val="000000"/>
+          <w:sz w:val="22"/>
+          <w:szCs w:val="22"/>
+        </w:rPr>
+      </w:pPr>
+    </w:p>
+    <w:p>
+      <w:pPr>
+        <w:ind w:left="720"/>
+        <w:rPr>
+          <w:rFonts w:ascii="Calibri" w:hAnsi="Calibri" w:cs="Calibri"/>
+          <w:color w:val="000000"/>
+          <w:sz w:val="22"/>
+          <w:szCs w:val="22"/>
+        </w:rPr>
+      </w:pPr>
+      <w:r>
+        <w:rPr>
+          <w:rFonts w:ascii="Calibri" w:hAnsi="Calibri" w:cs="Calibri"/>
+          <w:color w:val="000000"/>
+          <w:sz w:val="22"/>
+          <w:szCs w:val="22"/>
+        </w:rPr>
+        <w:t xml:space="preserve">“At first, thought of clicking the "Home" button on the left side. Then, thought of clicking the "Message" button. This may be personal preference but maybe a label like "Feed" or "Home </w:t>
       </w:r>
       <w:r>
         <w:rPr>
@@ -745,16 +647,303 @@
           <w:sz w:val="22"/>
           <w:szCs w:val="22"/>
         </w:rPr>
-        <w:t xml:space="preserve"> in the text box, near the bottom by the 'Post' button, have a set of popular hashtags to include. This way, more space can be allocated to the news feed and there will only be one side panel</w:t>
-      </w:r>
-      <w:r>
-        <w:rPr>
-          <w:rFonts w:ascii="Calibri" w:hAnsi="Calibri" w:cs="Calibri"/>
-          <w:color w:val="000000"/>
-          <w:sz w:val="22"/>
-          <w:szCs w:val="22"/>
-        </w:rPr>
-        <w:t>.”</w:t>
+        <w:t xml:space="preserve"> in the text box, near the bottom by the 'Post' button, have a set of popular hashtags to include. This way, more space can be allocated to the news feed and there will only be one side panel.”</w:t>
+      </w:r>
+    </w:p>
+    <w:p>
+      <w:pPr>
+        <w:ind w:left="720"/>
+        <w:rPr>
+          <w:rFonts w:ascii="Calibri" w:hAnsi="Calibri" w:cs="Calibri"/>
+          <w:color w:val="000000"/>
+          <w:sz w:val="22"/>
+          <w:szCs w:val="22"/>
+        </w:rPr>
+      </w:pPr>
+    </w:p>
+    <w:p>
+      <w:pPr>
+        <w:ind w:left="720"/>
+        <w:rPr>
+          <w:rFonts w:ascii="Calibri" w:hAnsi="Calibri" w:cs="Calibri"/>
+          <w:color w:val="000000"/>
+          <w:sz w:val="22"/>
+          <w:szCs w:val="22"/>
+        </w:rPr>
+      </w:pPr>
+      <w:r>
+        <w:rPr>
+          <w:rFonts w:ascii="Calibri" w:hAnsi="Calibri" w:cs="Calibri"/>
+          <w:color w:val="000000"/>
+          <w:sz w:val="22"/>
+          <w:szCs w:val="22"/>
+        </w:rPr>
+        <w:t xml:space="preserve">“Reinforce which page the user is on- highlight 'home' if that's where you're at. Icons are more memorable than </w:t>
+      </w:r>
+      <w:proofErr w:type="gramStart"/>
+      <w:r>
+        <w:rPr>
+          <w:rFonts w:ascii="Calibri" w:hAnsi="Calibri" w:cs="Calibri"/>
+          <w:color w:val="000000"/>
+          <w:sz w:val="22"/>
+          <w:szCs w:val="22"/>
+        </w:rPr>
+        <w:t>text</w:t>
+      </w:r>
+      <w:proofErr w:type="gramEnd"/>
+      <w:r>
+        <w:rPr>
+          <w:rFonts w:ascii="Calibri" w:hAnsi="Calibri" w:cs="Calibri"/>
+          <w:color w:val="000000"/>
+          <w:sz w:val="22"/>
+          <w:szCs w:val="22"/>
+        </w:rPr>
+        <w:t xml:space="preserve"> so I personally prefer having both, like desktop twitter does.”</w:t>
+      </w:r>
+    </w:p>
+    <w:p>
+      <w:pPr>
+        <w:ind w:left="720"/>
+        <w:rPr>
+          <w:rFonts w:ascii="Calibri" w:hAnsi="Calibri" w:cs="Calibri"/>
+          <w:color w:val="000000"/>
+          <w:sz w:val="22"/>
+          <w:szCs w:val="22"/>
+        </w:rPr>
+      </w:pPr>
+    </w:p>
+    <w:p>
+      <w:pPr>
+        <w:ind w:left="720"/>
+        <w:rPr>
+          <w:rFonts w:ascii="Calibri" w:hAnsi="Calibri" w:cs="Calibri"/>
+          <w:color w:val="000000"/>
+          <w:sz w:val="22"/>
+          <w:szCs w:val="22"/>
+        </w:rPr>
+      </w:pPr>
+      <w:r>
+        <w:rPr>
+          <w:rFonts w:ascii="Calibri" w:hAnsi="Calibri" w:cs="Calibri"/>
+          <w:color w:val="000000"/>
+          <w:sz w:val="22"/>
+          <w:szCs w:val="22"/>
+        </w:rPr>
+        <w:t xml:space="preserve">“Have bolder buttons, more clear instructions on navigation, perhaps a help button to explain if </w:t>
+      </w:r>
+      <w:proofErr w:type="spellStart"/>
+      <w:r>
+        <w:rPr>
+          <w:rFonts w:ascii="Calibri" w:hAnsi="Calibri" w:cs="Calibri"/>
+          <w:color w:val="000000"/>
+          <w:sz w:val="22"/>
+          <w:szCs w:val="22"/>
+        </w:rPr>
+        <w:t>you‚Äôre</w:t>
+      </w:r>
+      <w:proofErr w:type="spellEnd"/>
+      <w:r>
+        <w:rPr>
+          <w:rFonts w:ascii="Calibri" w:hAnsi="Calibri" w:cs="Calibri"/>
+          <w:color w:val="000000"/>
+          <w:sz w:val="22"/>
+          <w:szCs w:val="22"/>
+        </w:rPr>
+        <w:t xml:space="preserve"> confused”</w:t>
+      </w:r>
+    </w:p>
+    <w:p>
+      <w:pPr>
+        <w:ind w:left="720"/>
+        <w:rPr>
+          <w:rFonts w:ascii="Calibri" w:hAnsi="Calibri" w:cs="Calibri"/>
+          <w:color w:val="000000"/>
+          <w:sz w:val="22"/>
+          <w:szCs w:val="22"/>
+        </w:rPr>
+      </w:pPr>
+    </w:p>
+    <w:p>
+      <w:pPr>
+        <w:rPr>
+          <w:rFonts w:ascii="Calibri" w:hAnsi="Calibri" w:cs="Calibri"/>
+          <w:color w:val="000000"/>
+        </w:rPr>
+      </w:pPr>
+      <w:r>
+        <w:rPr>
+          <w:rFonts w:ascii="Calibri" w:hAnsi="Calibri" w:cs="Calibri"/>
+          <w:color w:val="000000"/>
+        </w:rPr>
+        <w:t>There were also concerns expressed about posting media</w:t>
+      </w:r>
+      <w:r>
+        <w:rPr>
+          <w:rFonts w:ascii="Calibri" w:hAnsi="Calibri" w:cs="Calibri"/>
+          <w:color w:val="000000"/>
+        </w:rPr>
+        <w:t xml:space="preserve">, </w:t>
+      </w:r>
+      <w:r>
+        <w:rPr>
+          <w:rFonts w:ascii="Calibri" w:hAnsi="Calibri" w:cs="Calibri"/>
+          <w:color w:val="000000"/>
+        </w:rPr>
+        <w:t>privacy and account creation. These concerns highlight the importance of making it clear what the page does (and does not!) do.</w:t>
+      </w:r>
+      <w:r>
+        <w:rPr>
+          <w:rFonts w:ascii="Calibri" w:hAnsi="Calibri" w:cs="Calibri"/>
+          <w:color w:val="000000"/>
+        </w:rPr>
+        <w:t xml:space="preserve"> We will make an attempt to address some of the concerns people had in our second prototype.</w:t>
+      </w:r>
+    </w:p>
+    <w:p>
+      <w:pPr>
+        <w:ind w:firstLine="720"/>
+        <w:rPr>
+          <w:rFonts w:ascii="Calibri" w:hAnsi="Calibri" w:cs="Calibri"/>
+          <w:color w:val="000000"/>
+        </w:rPr>
+      </w:pPr>
+      <w:r>
+        <w:rPr>
+          <w:rFonts w:ascii="Calibri" w:hAnsi="Calibri" w:cs="Calibri"/>
+          <w:color w:val="000000"/>
+        </w:rPr>
+        <w:t xml:space="preserve">The integration of the fact box into the timeline seemed popular, and the ‘bottom-left’ </w:t>
+      </w:r>
+      <w:r>
+        <w:rPr>
+          <w:rFonts w:ascii="Calibri" w:hAnsi="Calibri" w:cs="Calibri"/>
+          <w:color w:val="000000"/>
+        </w:rPr>
+        <w:t xml:space="preserve">option (in which the fact looks like it has been posted be a @FAKEBOOK_FACTS user and the box is highlighted in lilac) </w:t>
+      </w:r>
+      <w:r>
+        <w:rPr>
+          <w:rFonts w:ascii="Calibri" w:hAnsi="Calibri" w:cs="Calibri"/>
+          <w:color w:val="000000"/>
+        </w:rPr>
+        <w:t xml:space="preserve">and ‘bottom-right’ option </w:t>
+      </w:r>
+      <w:r>
+        <w:rPr>
+          <w:rFonts w:ascii="Calibri" w:hAnsi="Calibri" w:cs="Calibri"/>
+          <w:color w:val="000000"/>
+        </w:rPr>
+        <w:t xml:space="preserve">(in which the fact looks like it has been posted be a @FAKEBOOK_FACTS user and the box is highlighted in yellow) </w:t>
+      </w:r>
+      <w:r>
+        <w:rPr>
+          <w:rFonts w:ascii="Calibri" w:hAnsi="Calibri" w:cs="Calibri"/>
+          <w:color w:val="000000"/>
+        </w:rPr>
+        <w:t>drew for greatest popularity, so we will make a decision about which one to implement. A few people had concerns about the ‘fact’ box not being eye-catching enough.</w:t>
+      </w:r>
+    </w:p>
+    <w:p>
+      <w:pPr>
+        <w:ind w:firstLine="720"/>
+        <w:rPr>
+          <w:rFonts w:ascii="Calibri" w:hAnsi="Calibri" w:cs="Calibri"/>
+          <w:color w:val="000000"/>
+        </w:rPr>
+      </w:pPr>
+      <w:r>
+        <w:rPr>
+          <w:rFonts w:ascii="Calibri" w:hAnsi="Calibri" w:cs="Calibri"/>
+          <w:color w:val="000000"/>
+        </w:rPr>
+        <w:t xml:space="preserve">The tradition comment interface was more popular, </w:t>
+      </w:r>
+      <w:r>
+        <w:rPr>
+          <w:rFonts w:ascii="Calibri" w:hAnsi="Calibri" w:cs="Calibri"/>
+          <w:color w:val="000000"/>
+        </w:rPr>
+        <w:t>with</w:t>
+      </w:r>
+      <w:r>
+        <w:rPr>
+          <w:rFonts w:ascii="Calibri" w:hAnsi="Calibri" w:cs="Calibri"/>
+          <w:color w:val="000000"/>
+        </w:rPr>
+        <w:t xml:space="preserve"> people who preferred it worrying that the non-traditional interface was too ‘chaotic’ and ‘possibly confusing’. People who liked the non-tradition interface thought it was more fun and visually appealing.</w:t>
+      </w:r>
+      <w:r>
+        <w:rPr>
+          <w:rFonts w:ascii="Calibri" w:hAnsi="Calibri" w:cs="Calibri"/>
+          <w:color w:val="000000"/>
+        </w:rPr>
+        <w:t xml:space="preserve"> </w:t>
+      </w:r>
+      <w:r>
+        <w:rPr>
+          <w:rFonts w:ascii="Calibri" w:hAnsi="Calibri" w:cs="Calibri"/>
+          <w:color w:val="000000"/>
+        </w:rPr>
+        <w:t>More people said they thought the non-traditional interface would be harder to navigate away from</w:t>
+      </w:r>
+      <w:r>
+        <w:rPr>
+          <w:rFonts w:ascii="Calibri" w:hAnsi="Calibri" w:cs="Calibri"/>
+          <w:color w:val="000000"/>
+        </w:rPr>
+        <w:t xml:space="preserve"> than said the non-traditional interface would be harder to navigate away from</w:t>
+      </w:r>
+      <w:r>
+        <w:rPr>
+          <w:rFonts w:ascii="Calibri" w:hAnsi="Calibri" w:cs="Calibri"/>
+          <w:color w:val="000000"/>
+        </w:rPr>
+        <w:t>.</w:t>
+      </w:r>
+    </w:p>
+    <w:p>
+      <w:pPr>
+        <w:ind w:firstLine="720"/>
+        <w:rPr>
+          <w:rFonts w:ascii="Calibri" w:hAnsi="Calibri" w:cs="Calibri"/>
+          <w:color w:val="000000"/>
+        </w:rPr>
+      </w:pPr>
+      <w:r>
+        <w:rPr>
+          <w:rFonts w:ascii="Calibri" w:hAnsi="Calibri" w:cs="Calibri"/>
+          <w:color w:val="000000"/>
+        </w:rPr>
+        <w:t>‘Extra comments’ about the interface were:</w:t>
+      </w:r>
+    </w:p>
+    <w:p>
+      <w:pPr>
+        <w:ind w:firstLine="720"/>
+        <w:rPr>
+          <w:rFonts w:ascii="Calibri" w:hAnsi="Calibri" w:cs="Calibri"/>
+          <w:color w:val="000000"/>
+        </w:rPr>
+      </w:pPr>
+    </w:p>
+    <w:p>
+      <w:pPr>
+        <w:ind w:left="720"/>
+        <w:rPr>
+          <w:rFonts w:ascii="Calibri" w:hAnsi="Calibri" w:cs="Calibri"/>
+          <w:color w:val="000000"/>
+          <w:sz w:val="22"/>
+          <w:szCs w:val="22"/>
+        </w:rPr>
+      </w:pPr>
+      <w:r>
+        <w:rPr>
+          <w:rFonts w:ascii="Calibri" w:hAnsi="Calibri" w:cs="Calibri"/>
+          <w:color w:val="000000"/>
+          <w:sz w:val="22"/>
+          <w:szCs w:val="22"/>
+        </w:rPr>
+        <w:t>“Only really from an aesthetic point of view, I prefer navigation bars to be at the top, but that's just personal preference.”</w:t>
       </w:r>
     </w:p>
     <w:p>
@@ -794,7 +983,76 @@
           <w:sz w:val="22"/>
           <w:szCs w:val="22"/>
         </w:rPr>
-        <w:t xml:space="preserve">Reinforce which page the user is on- highlight 'home' if that's where you're at. Icons are more memorable than </w:t>
+        <w:t xml:space="preserve">Why lilac?  Supposed to be a calmer colour. Most recent comments box outline could be in bold to indicate newest or potentially unread. Messages (on left side) should have a number or an indicator that </w:t>
+      </w:r>
+      <w:proofErr w:type="spellStart"/>
+      <w:r>
+        <w:rPr>
+          <w:rFonts w:ascii="Calibri" w:hAnsi="Calibri" w:cs="Calibri"/>
+          <w:color w:val="000000"/>
+          <w:sz w:val="22"/>
+          <w:szCs w:val="22"/>
+        </w:rPr>
+        <w:t>there‚Äôs</w:t>
+      </w:r>
+      <w:proofErr w:type="spellEnd"/>
+      <w:r>
+        <w:rPr>
+          <w:rFonts w:ascii="Calibri" w:hAnsi="Calibri" w:cs="Calibri"/>
+          <w:color w:val="000000"/>
+          <w:sz w:val="22"/>
+          <w:szCs w:val="22"/>
+        </w:rPr>
+        <w:t xml:space="preserve"> a message maybe. Same with notifications.</w:t>
+      </w:r>
+      <w:r>
+        <w:rPr>
+          <w:rFonts w:ascii="Calibri" w:hAnsi="Calibri" w:cs="Calibri"/>
+          <w:color w:val="000000"/>
+          <w:sz w:val="22"/>
+          <w:szCs w:val="22"/>
+        </w:rPr>
+        <w:t>”</w:t>
+      </w:r>
+    </w:p>
+    <w:p>
+      <w:pPr>
+        <w:ind w:left="720"/>
+        <w:rPr>
+          <w:rFonts w:ascii="Calibri" w:hAnsi="Calibri" w:cs="Calibri"/>
+          <w:color w:val="000000"/>
+          <w:sz w:val="22"/>
+          <w:szCs w:val="22"/>
+        </w:rPr>
+      </w:pPr>
+    </w:p>
+    <w:p>
+      <w:pPr>
+        <w:ind w:left="720"/>
+        <w:rPr>
+          <w:rFonts w:ascii="Calibri" w:hAnsi="Calibri" w:cs="Calibri"/>
+          <w:color w:val="000000"/>
+          <w:sz w:val="22"/>
+          <w:szCs w:val="22"/>
+        </w:rPr>
+      </w:pPr>
+      <w:r>
+        <w:rPr>
+          <w:rFonts w:ascii="Calibri" w:hAnsi="Calibri" w:cs="Calibri"/>
+          <w:color w:val="000000"/>
+          <w:sz w:val="22"/>
+          <w:szCs w:val="22"/>
+        </w:rPr>
+        <w:t>“</w:t>
+      </w:r>
+      <w:r>
+        <w:rPr>
+          <w:rFonts w:ascii="Calibri" w:hAnsi="Calibri" w:cs="Calibri"/>
+          <w:color w:val="000000"/>
+          <w:sz w:val="22"/>
+          <w:szCs w:val="22"/>
+        </w:rPr>
+        <w:t xml:space="preserve">I really like this idea! Personally, I stopped using social media (no FB, Instagram or Twitter) and I like that this site is a satire to it. I like that the main page is an information feed. Some questions - do I need an account to make a </w:t>
       </w:r>
       <w:proofErr w:type="gramStart"/>
       <w:r>
@@ -804,7 +1062,7 @@
           <w:sz w:val="22"/>
           <w:szCs w:val="22"/>
         </w:rPr>
-        <w:t>text</w:t>
+        <w:t>post</w:t>
       </w:r>
       <w:proofErr w:type="gramEnd"/>
       <w:r>
@@ -814,7 +1072,7 @@
           <w:sz w:val="22"/>
           <w:szCs w:val="22"/>
         </w:rPr>
-        <w:t xml:space="preserve"> so I personally prefer having both, like desktop twitter does.</w:t>
+        <w:t xml:space="preserve"> or can anyone make a post? What is the difference between Messages and Notifications? Can people DM you or is everything public? Is the Explore page for exploring trendy or most liked posts or hash tags?</w:t>
       </w:r>
       <w:r>
         <w:rPr>
@@ -836,6 +1094,17 @@
           <w:szCs w:val="22"/>
         </w:rPr>
       </w:pPr>
+    </w:p>
+    <w:p>
+      <w:pPr>
+        <w:ind w:left="720"/>
+        <w:rPr>
+          <w:rFonts w:ascii="Calibri" w:hAnsi="Calibri" w:cs="Calibri"/>
+          <w:color w:val="000000"/>
+          <w:sz w:val="22"/>
+          <w:szCs w:val="22"/>
+        </w:rPr>
+      </w:pPr>
       <w:r>
         <w:rPr>
           <w:rFonts w:ascii="Calibri" w:hAnsi="Calibri" w:cs="Calibri"/>
@@ -852,27 +1121,7 @@
           <w:sz w:val="22"/>
           <w:szCs w:val="22"/>
         </w:rPr>
-        <w:t xml:space="preserve">Have bolder buttons, more clear instructions on navigation, perhaps a help button to explain if </w:t>
-      </w:r>
-      <w:proofErr w:type="spellStart"/>
-      <w:r>
-        <w:rPr>
-          <w:rFonts w:ascii="Calibri" w:hAnsi="Calibri" w:cs="Calibri"/>
-          <w:color w:val="000000"/>
-          <w:sz w:val="22"/>
-          <w:szCs w:val="22"/>
-        </w:rPr>
-        <w:t>you‚Äôre</w:t>
-      </w:r>
-      <w:proofErr w:type="spellEnd"/>
-      <w:r>
-        <w:rPr>
-          <w:rFonts w:ascii="Calibri" w:hAnsi="Calibri" w:cs="Calibri"/>
-          <w:color w:val="000000"/>
-          <w:sz w:val="22"/>
-          <w:szCs w:val="22"/>
-        </w:rPr>
-        <w:t xml:space="preserve"> confused</w:t>
+        <w:t>Seems unnecessary to distinguish between "notifications" and "messages". There's no indication anywhere which user is signed in. No search functionality?</w:t>
       </w:r>
       <w:r>
         <w:rPr>
@@ -897,188 +1146,51 @@
     </w:p>
     <w:p>
       <w:pPr>
-        <w:rPr>
-          <w:rFonts w:ascii="Calibri" w:hAnsi="Calibri" w:cs="Calibri"/>
-          <w:color w:val="000000"/>
-        </w:rPr>
-      </w:pPr>
-      <w:r>
-        <w:rPr>
-          <w:rFonts w:ascii="Calibri" w:hAnsi="Calibri" w:cs="Calibri"/>
-          <w:color w:val="000000"/>
-        </w:rPr>
-        <w:t>There were also concerns expressed about posting media</w:t>
-      </w:r>
-      <w:r>
-        <w:rPr>
-          <w:rFonts w:ascii="Calibri" w:hAnsi="Calibri" w:cs="Calibri"/>
-          <w:color w:val="000000"/>
-        </w:rPr>
-        <w:t xml:space="preserve">, </w:t>
-      </w:r>
-      <w:r>
-        <w:rPr>
-          <w:rFonts w:ascii="Calibri" w:hAnsi="Calibri" w:cs="Calibri"/>
-          <w:color w:val="000000"/>
-        </w:rPr>
-        <w:t>p</w:t>
-      </w:r>
-      <w:r>
-        <w:rPr>
-          <w:rFonts w:ascii="Calibri" w:hAnsi="Calibri" w:cs="Calibri"/>
-          <w:color w:val="000000"/>
-        </w:rPr>
-        <w:t>rivacy and account creation</w:t>
-      </w:r>
-      <w:r>
-        <w:rPr>
-          <w:rFonts w:ascii="Calibri" w:hAnsi="Calibri" w:cs="Calibri"/>
-          <w:color w:val="000000"/>
-        </w:rPr>
-        <w:t>. These concerns highlight the importance of making it clear what the page does (and does not!) do.</w:t>
-      </w:r>
-      <w:r>
-        <w:rPr>
-          <w:rFonts w:ascii="Calibri" w:hAnsi="Calibri" w:cs="Calibri"/>
-          <w:color w:val="000000"/>
-        </w:rPr>
-        <w:t xml:space="preserve"> </w:t>
-      </w:r>
-      <w:r>
-        <w:rPr>
-          <w:rFonts w:ascii="Calibri" w:hAnsi="Calibri" w:cs="Calibri"/>
-          <w:color w:val="000000"/>
-        </w:rPr>
-        <w:t xml:space="preserve">We will make an attempt to </w:t>
-      </w:r>
-      <w:r>
-        <w:rPr>
-          <w:rFonts w:ascii="Calibri" w:hAnsi="Calibri" w:cs="Calibri"/>
-          <w:color w:val="000000"/>
-        </w:rPr>
-        <w:t>address</w:t>
-      </w:r>
-      <w:r>
-        <w:rPr>
-          <w:rFonts w:ascii="Calibri" w:hAnsi="Calibri" w:cs="Calibri"/>
-          <w:color w:val="000000"/>
-        </w:rPr>
-        <w:t xml:space="preserve"> some of </w:t>
-      </w:r>
-      <w:r>
-        <w:rPr>
-          <w:rFonts w:ascii="Calibri" w:hAnsi="Calibri" w:cs="Calibri"/>
-          <w:color w:val="000000"/>
-        </w:rPr>
-        <w:t>the</w:t>
-      </w:r>
-      <w:r>
-        <w:rPr>
-          <w:rFonts w:ascii="Calibri" w:hAnsi="Calibri" w:cs="Calibri"/>
-          <w:color w:val="000000"/>
-        </w:rPr>
-        <w:t xml:space="preserve"> concerns</w:t>
-      </w:r>
-      <w:r>
-        <w:rPr>
-          <w:rFonts w:ascii="Calibri" w:hAnsi="Calibri" w:cs="Calibri"/>
-          <w:color w:val="000000"/>
-        </w:rPr>
-        <w:t xml:space="preserve"> people had in</w:t>
-      </w:r>
-      <w:r>
-        <w:rPr>
-          <w:rFonts w:ascii="Calibri" w:hAnsi="Calibri" w:cs="Calibri"/>
-          <w:color w:val="000000"/>
-        </w:rPr>
-        <w:t xml:space="preserve"> our second prototype.</w:t>
+        <w:ind w:left="720"/>
+        <w:rPr>
+          <w:rFonts w:ascii="Calibri" w:hAnsi="Calibri" w:cs="Calibri"/>
+          <w:color w:val="000000"/>
+          <w:sz w:val="22"/>
+          <w:szCs w:val="22"/>
+        </w:rPr>
+      </w:pPr>
+      <w:r>
+        <w:rPr>
+          <w:rFonts w:ascii="Calibri" w:hAnsi="Calibri" w:cs="Calibri"/>
+          <w:color w:val="000000"/>
+          <w:sz w:val="22"/>
+          <w:szCs w:val="22"/>
+        </w:rPr>
+        <w:t xml:space="preserve">“both 'comment' interfaces look a little navigate away from in that I would be looking for a 'back', 'exit', 'close' or 'return' type navigational tool after having clicked into a comment and </w:t>
+      </w:r>
+      <w:r>
+        <w:rPr>
+          <w:rFonts w:ascii="Calibri" w:hAnsi="Calibri" w:cs="Calibri"/>
+          <w:color w:val="000000"/>
+          <w:sz w:val="22"/>
+          <w:szCs w:val="22"/>
+        </w:rPr>
+        <w:lastRenderedPageBreak/>
+        <w:t>would be less likely to think 'start again from the home button' as I expect I would prefer my position in the timeline was saved.</w:t>
+      </w:r>
+      <w:r>
+        <w:rPr>
+          <w:rFonts w:ascii="Calibri" w:hAnsi="Calibri" w:cs="Calibri"/>
+          <w:color w:val="000000"/>
+          <w:sz w:val="22"/>
+          <w:szCs w:val="22"/>
+        </w:rPr>
+        <w:t>”</w:t>
       </w:r>
     </w:p>
     <w:p>
       <w:pPr>
         <w:ind w:firstLine="720"/>
         <w:rPr>
-          <w:rFonts w:ascii="Calibri" w:hAnsi="Calibri" w:cs="Calibri"/>
-          <w:color w:val="000000"/>
-        </w:rPr>
-      </w:pPr>
-      <w:r>
-        <w:rPr>
-          <w:rFonts w:ascii="Calibri" w:hAnsi="Calibri" w:cs="Calibri"/>
-          <w:color w:val="000000"/>
-        </w:rPr>
-        <w:t xml:space="preserve">The integration of the fact box into the timeline seemed popular, and the ‘bottom-left’ </w:t>
-      </w:r>
-      <w:r>
-        <w:rPr>
-          <w:rFonts w:ascii="Calibri" w:hAnsi="Calibri" w:cs="Calibri"/>
-          <w:color w:val="000000"/>
-        </w:rPr>
-        <w:t xml:space="preserve">option (in which the fact looks like it has been posted be a </w:t>
-      </w:r>
-      <w:r>
-        <w:rPr>
-          <w:rFonts w:ascii="Calibri" w:hAnsi="Calibri" w:cs="Calibri"/>
-          <w:color w:val="000000"/>
-        </w:rPr>
-        <w:t xml:space="preserve">@FAKEBOOK_FACTS </w:t>
-      </w:r>
-      <w:r>
-        <w:rPr>
-          <w:rFonts w:ascii="Calibri" w:hAnsi="Calibri" w:cs="Calibri"/>
-          <w:color w:val="000000"/>
-        </w:rPr>
-        <w:t xml:space="preserve">user and the box is highlighted in lilac) </w:t>
-      </w:r>
-      <w:r>
-        <w:rPr>
-          <w:rFonts w:ascii="Calibri" w:hAnsi="Calibri" w:cs="Calibri"/>
-          <w:color w:val="000000"/>
-        </w:rPr>
-        <w:t xml:space="preserve">and ‘bottom-right’ option </w:t>
-      </w:r>
-      <w:r>
-        <w:rPr>
-          <w:rFonts w:ascii="Calibri" w:hAnsi="Calibri" w:cs="Calibri"/>
-          <w:color w:val="000000"/>
-        </w:rPr>
-        <w:t>(in which the fact looks like it has been posted be a</w:t>
-      </w:r>
-      <w:r>
-        <w:rPr>
-          <w:rFonts w:ascii="Calibri" w:hAnsi="Calibri" w:cs="Calibri"/>
-          <w:color w:val="000000"/>
-        </w:rPr>
-        <w:t xml:space="preserve"> @FAKEBOOK_FACTS </w:t>
-      </w:r>
-      <w:r>
-        <w:rPr>
-          <w:rFonts w:ascii="Calibri" w:hAnsi="Calibri" w:cs="Calibri"/>
-          <w:color w:val="000000"/>
-        </w:rPr>
-        <w:t xml:space="preserve">user and the box is highlighted in </w:t>
-      </w:r>
-      <w:r>
-        <w:rPr>
-          <w:rFonts w:ascii="Calibri" w:hAnsi="Calibri" w:cs="Calibri"/>
-          <w:color w:val="000000"/>
-        </w:rPr>
-        <w:t>yellow</w:t>
-      </w:r>
-      <w:r>
-        <w:rPr>
-          <w:rFonts w:ascii="Calibri" w:hAnsi="Calibri" w:cs="Calibri"/>
-          <w:color w:val="000000"/>
-        </w:rPr>
-        <w:t xml:space="preserve">) </w:t>
-      </w:r>
-      <w:r>
-        <w:rPr>
-          <w:rFonts w:ascii="Calibri" w:hAnsi="Calibri" w:cs="Calibri"/>
-          <w:color w:val="000000"/>
-        </w:rPr>
-        <w:t>drew for greatest popularity, so we will make a decision about which one to implement. A few people had concerns about the ‘fact’ box not being eye-catching enough.</w:t>
-      </w:r>
+          <w:sz w:val="22"/>
+          <w:szCs w:val="22"/>
+        </w:rPr>
+      </w:pPr>
     </w:p>
     <w:p>
       <w:pPr>
@@ -1093,386 +1205,6 @@
           <w:rFonts w:ascii="Calibri" w:hAnsi="Calibri" w:cs="Calibri"/>
           <w:color w:val="000000"/>
         </w:rPr>
-        <w:t xml:space="preserve">The tradition comment interface was more popular, </w:t>
-      </w:r>
-      <w:r>
-        <w:rPr>
-          <w:rFonts w:ascii="Calibri" w:hAnsi="Calibri" w:cs="Calibri"/>
-          <w:color w:val="000000"/>
-        </w:rPr>
-        <w:t>with</w:t>
-      </w:r>
-      <w:r>
-        <w:rPr>
-          <w:rFonts w:ascii="Calibri" w:hAnsi="Calibri" w:cs="Calibri"/>
-          <w:color w:val="000000"/>
-        </w:rPr>
-        <w:t xml:space="preserve"> people who preferred it worrying that the non-traditional interface was too ‘chaotic’ and ‘possibly confusing’. People who liked the non-tradition interface thought it was more fun and visually appealing.</w:t>
-      </w:r>
-      <w:r>
-        <w:rPr>
-          <w:rFonts w:ascii="Calibri" w:hAnsi="Calibri" w:cs="Calibri"/>
-          <w:color w:val="000000"/>
-        </w:rPr>
-        <w:t xml:space="preserve"> </w:t>
-      </w:r>
-      <w:r>
-        <w:rPr>
-          <w:rFonts w:ascii="Calibri" w:hAnsi="Calibri" w:cs="Calibri"/>
-          <w:color w:val="000000"/>
-        </w:rPr>
-        <w:t>More people said they thought the non-traditional interface would be harder to navigate away from</w:t>
-      </w:r>
-      <w:r>
-        <w:rPr>
-          <w:rFonts w:ascii="Calibri" w:hAnsi="Calibri" w:cs="Calibri"/>
-          <w:color w:val="000000"/>
-        </w:rPr>
-        <w:t xml:space="preserve"> than said </w:t>
-      </w:r>
-      <w:r>
-        <w:rPr>
-          <w:rFonts w:ascii="Calibri" w:hAnsi="Calibri" w:cs="Calibri"/>
-          <w:color w:val="000000"/>
-        </w:rPr>
-        <w:t>the non-traditional interface would be harder to navigate away</w:t>
-      </w:r>
-      <w:r>
-        <w:rPr>
-          <w:rFonts w:ascii="Calibri" w:hAnsi="Calibri" w:cs="Calibri"/>
-          <w:color w:val="000000"/>
-        </w:rPr>
-        <w:t xml:space="preserve"> from</w:t>
-      </w:r>
-      <w:r>
-        <w:rPr>
-          <w:rFonts w:ascii="Calibri" w:hAnsi="Calibri" w:cs="Calibri"/>
-          <w:color w:val="000000"/>
-        </w:rPr>
-        <w:t>.</w:t>
-      </w:r>
-    </w:p>
-    <w:p>
-      <w:pPr>
-        <w:ind w:firstLine="720"/>
-        <w:rPr>
-          <w:rFonts w:ascii="Calibri" w:hAnsi="Calibri" w:cs="Calibri"/>
-          <w:color w:val="000000"/>
-        </w:rPr>
-      </w:pPr>
-      <w:r>
-        <w:rPr>
-          <w:rFonts w:ascii="Calibri" w:hAnsi="Calibri" w:cs="Calibri"/>
-          <w:color w:val="000000"/>
-        </w:rPr>
-        <w:t>‘Extra comments’ about the interface were:</w:t>
-      </w:r>
-    </w:p>
-    <w:p>
-      <w:pPr>
-        <w:ind w:firstLine="720"/>
-        <w:rPr>
-          <w:rFonts w:ascii="Calibri" w:hAnsi="Calibri" w:cs="Calibri"/>
-          <w:color w:val="000000"/>
-        </w:rPr>
-      </w:pPr>
-    </w:p>
-    <w:p>
-      <w:pPr>
-        <w:ind w:left="720"/>
-        <w:rPr>
-          <w:rFonts w:ascii="Calibri" w:hAnsi="Calibri" w:cs="Calibri"/>
-          <w:color w:val="000000"/>
-          <w:sz w:val="22"/>
-          <w:szCs w:val="22"/>
-        </w:rPr>
-      </w:pPr>
-      <w:r>
-        <w:rPr>
-          <w:rFonts w:ascii="Calibri" w:hAnsi="Calibri" w:cs="Calibri"/>
-          <w:color w:val="000000"/>
-          <w:sz w:val="22"/>
-          <w:szCs w:val="22"/>
-        </w:rPr>
-        <w:t>“</w:t>
-      </w:r>
-      <w:r>
-        <w:rPr>
-          <w:rFonts w:ascii="Calibri" w:hAnsi="Calibri" w:cs="Calibri"/>
-          <w:color w:val="000000"/>
-          <w:sz w:val="22"/>
-          <w:szCs w:val="22"/>
-        </w:rPr>
-        <w:t>Only really from an aesthetic point of view, I prefer navigation bars to be at the top, but that's just personal preference.</w:t>
-      </w:r>
-      <w:r>
-        <w:rPr>
-          <w:rFonts w:ascii="Calibri" w:hAnsi="Calibri" w:cs="Calibri"/>
-          <w:color w:val="000000"/>
-          <w:sz w:val="22"/>
-          <w:szCs w:val="22"/>
-        </w:rPr>
-        <w:t>”</w:t>
-      </w:r>
-    </w:p>
-    <w:p>
-      <w:pPr>
-        <w:ind w:left="720"/>
-        <w:rPr>
-          <w:rFonts w:ascii="Calibri" w:hAnsi="Calibri" w:cs="Calibri"/>
-          <w:color w:val="000000"/>
-          <w:sz w:val="22"/>
-          <w:szCs w:val="22"/>
-        </w:rPr>
-      </w:pPr>
-    </w:p>
-    <w:p>
-      <w:pPr>
-        <w:ind w:left="720"/>
-        <w:rPr>
-          <w:rFonts w:ascii="Calibri" w:hAnsi="Calibri" w:cs="Calibri"/>
-          <w:color w:val="000000"/>
-          <w:sz w:val="22"/>
-          <w:szCs w:val="22"/>
-        </w:rPr>
-      </w:pPr>
-      <w:r>
-        <w:rPr>
-          <w:rFonts w:ascii="Calibri" w:hAnsi="Calibri" w:cs="Calibri"/>
-          <w:color w:val="000000"/>
-          <w:sz w:val="22"/>
-          <w:szCs w:val="22"/>
-        </w:rPr>
-        <w:t>“</w:t>
-      </w:r>
-      <w:r>
-        <w:rPr>
-          <w:rFonts w:ascii="Calibri" w:hAnsi="Calibri" w:cs="Calibri"/>
-          <w:color w:val="000000"/>
-          <w:sz w:val="22"/>
-          <w:szCs w:val="22"/>
-        </w:rPr>
-        <w:t xml:space="preserve">Why lilac?  Supposed to be a calmer colour. Most recent comments box outline could be in bold to indicate newest or potentially unread. Messages (on left side) should have a number or an indicator that </w:t>
-      </w:r>
-      <w:proofErr w:type="spellStart"/>
-      <w:r>
-        <w:rPr>
-          <w:rFonts w:ascii="Calibri" w:hAnsi="Calibri" w:cs="Calibri"/>
-          <w:color w:val="000000"/>
-          <w:sz w:val="22"/>
-          <w:szCs w:val="22"/>
-        </w:rPr>
-        <w:t>there‚Äôs</w:t>
-      </w:r>
-      <w:proofErr w:type="spellEnd"/>
-      <w:r>
-        <w:rPr>
-          <w:rFonts w:ascii="Calibri" w:hAnsi="Calibri" w:cs="Calibri"/>
-          <w:color w:val="000000"/>
-          <w:sz w:val="22"/>
-          <w:szCs w:val="22"/>
-        </w:rPr>
-        <w:t xml:space="preserve"> a message maybe. Same with notifications.</w:t>
-      </w:r>
-      <w:r>
-        <w:rPr>
-          <w:rFonts w:ascii="Calibri" w:hAnsi="Calibri" w:cs="Calibri"/>
-          <w:color w:val="000000"/>
-          <w:sz w:val="22"/>
-          <w:szCs w:val="22"/>
-        </w:rPr>
-        <w:t>”</w:t>
-      </w:r>
-    </w:p>
-    <w:p>
-      <w:pPr>
-        <w:ind w:left="720"/>
-        <w:rPr>
-          <w:rFonts w:ascii="Calibri" w:hAnsi="Calibri" w:cs="Calibri"/>
-          <w:color w:val="000000"/>
-          <w:sz w:val="22"/>
-          <w:szCs w:val="22"/>
-        </w:rPr>
-      </w:pPr>
-    </w:p>
-    <w:p>
-      <w:pPr>
-        <w:ind w:left="720"/>
-        <w:rPr>
-          <w:rFonts w:ascii="Calibri" w:hAnsi="Calibri" w:cs="Calibri"/>
-          <w:color w:val="000000"/>
-          <w:sz w:val="22"/>
-          <w:szCs w:val="22"/>
-        </w:rPr>
-      </w:pPr>
-      <w:r>
-        <w:rPr>
-          <w:rFonts w:ascii="Calibri" w:hAnsi="Calibri" w:cs="Calibri"/>
-          <w:color w:val="000000"/>
-          <w:sz w:val="22"/>
-          <w:szCs w:val="22"/>
-        </w:rPr>
-        <w:t>“</w:t>
-      </w:r>
-      <w:r>
-        <w:rPr>
-          <w:rFonts w:ascii="Calibri" w:hAnsi="Calibri" w:cs="Calibri"/>
-          <w:color w:val="000000"/>
-          <w:sz w:val="22"/>
-          <w:szCs w:val="22"/>
-        </w:rPr>
-        <w:t xml:space="preserve">I really like this idea! Personally, I stopped using social media (no FB, Instagram or Twitter) and I like that this site is a satire to it. I like that the main page is an information feed. Some questions - do I need an account to make a </w:t>
-      </w:r>
-      <w:proofErr w:type="gramStart"/>
-      <w:r>
-        <w:rPr>
-          <w:rFonts w:ascii="Calibri" w:hAnsi="Calibri" w:cs="Calibri"/>
-          <w:color w:val="000000"/>
-          <w:sz w:val="22"/>
-          <w:szCs w:val="22"/>
-        </w:rPr>
-        <w:t>post</w:t>
-      </w:r>
-      <w:proofErr w:type="gramEnd"/>
-      <w:r>
-        <w:rPr>
-          <w:rFonts w:ascii="Calibri" w:hAnsi="Calibri" w:cs="Calibri"/>
-          <w:color w:val="000000"/>
-          <w:sz w:val="22"/>
-          <w:szCs w:val="22"/>
-        </w:rPr>
-        <w:t xml:space="preserve"> or can anyone make a post? What is the difference between Messages and Notifications? Can people DM you or is everything public? Is the Explore page for exploring trendy or most liked posts or hash tags?</w:t>
-      </w:r>
-      <w:r>
-        <w:rPr>
-          <w:rFonts w:ascii="Calibri" w:hAnsi="Calibri" w:cs="Calibri"/>
-          <w:color w:val="000000"/>
-          <w:sz w:val="22"/>
-          <w:szCs w:val="22"/>
-        </w:rPr>
-        <w:t>”</w:t>
-      </w:r>
-    </w:p>
-    <w:p>
-      <w:pPr>
-        <w:ind w:left="720"/>
-        <w:rPr>
-          <w:rFonts w:ascii="Calibri" w:hAnsi="Calibri" w:cs="Calibri"/>
-          <w:color w:val="000000"/>
-          <w:sz w:val="22"/>
-          <w:szCs w:val="22"/>
-        </w:rPr>
-      </w:pPr>
-    </w:p>
-    <w:p>
-      <w:pPr>
-        <w:ind w:left="720"/>
-        <w:rPr>
-          <w:rFonts w:ascii="Calibri" w:hAnsi="Calibri" w:cs="Calibri"/>
-          <w:color w:val="000000"/>
-          <w:sz w:val="22"/>
-          <w:szCs w:val="22"/>
-        </w:rPr>
-      </w:pPr>
-      <w:r>
-        <w:rPr>
-          <w:rFonts w:ascii="Calibri" w:hAnsi="Calibri" w:cs="Calibri"/>
-          <w:color w:val="000000"/>
-          <w:sz w:val="22"/>
-          <w:szCs w:val="22"/>
-        </w:rPr>
-        <w:t>“</w:t>
-      </w:r>
-      <w:r>
-        <w:rPr>
-          <w:rFonts w:ascii="Calibri" w:hAnsi="Calibri" w:cs="Calibri"/>
-          <w:color w:val="000000"/>
-          <w:sz w:val="22"/>
-          <w:szCs w:val="22"/>
-        </w:rPr>
-        <w:t>Seems unnecessary to distinguish between "notifications" and "messages". There's no indication anywhere which user is signed in. No search functionality?</w:t>
-      </w:r>
-      <w:r>
-        <w:rPr>
-          <w:rFonts w:ascii="Calibri" w:hAnsi="Calibri" w:cs="Calibri"/>
-          <w:color w:val="000000"/>
-          <w:sz w:val="22"/>
-          <w:szCs w:val="22"/>
-        </w:rPr>
-        <w:t>”</w:t>
-      </w:r>
-    </w:p>
-    <w:p>
-      <w:pPr>
-        <w:ind w:left="720"/>
-        <w:rPr>
-          <w:rFonts w:ascii="Calibri" w:hAnsi="Calibri" w:cs="Calibri"/>
-          <w:color w:val="000000"/>
-          <w:sz w:val="22"/>
-          <w:szCs w:val="22"/>
-        </w:rPr>
-      </w:pPr>
-    </w:p>
-    <w:p>
-      <w:pPr>
-        <w:ind w:left="720"/>
-        <w:rPr>
-          <w:rFonts w:ascii="Calibri" w:hAnsi="Calibri" w:cs="Calibri"/>
-          <w:color w:val="000000"/>
-          <w:sz w:val="22"/>
-          <w:szCs w:val="22"/>
-        </w:rPr>
-      </w:pPr>
-      <w:r>
-        <w:rPr>
-          <w:rFonts w:ascii="Calibri" w:hAnsi="Calibri" w:cs="Calibri"/>
-          <w:color w:val="000000"/>
-          <w:sz w:val="22"/>
-          <w:szCs w:val="22"/>
-        </w:rPr>
-        <w:t>“</w:t>
-      </w:r>
-      <w:r>
-        <w:rPr>
-          <w:rFonts w:ascii="Calibri" w:hAnsi="Calibri" w:cs="Calibri"/>
-          <w:color w:val="000000"/>
-          <w:sz w:val="22"/>
-          <w:szCs w:val="22"/>
-        </w:rPr>
-        <w:t>both 'comment' interfaces look a little navigate away from in that I would be looking for a 'back', 'exit', 'close' or 'return' type navigational tool after having clicked into a comment and would be less likely to think 'start again from the home button' as I expect I would prefer my position in the timeline was saved.</w:t>
-      </w:r>
-      <w:r>
-        <w:rPr>
-          <w:rFonts w:ascii="Calibri" w:hAnsi="Calibri" w:cs="Calibri"/>
-          <w:color w:val="000000"/>
-          <w:sz w:val="22"/>
-          <w:szCs w:val="22"/>
-        </w:rPr>
-        <w:t>”</w:t>
-      </w:r>
-    </w:p>
-    <w:p>
-      <w:pPr>
-        <w:ind w:firstLine="720"/>
-        <w:rPr>
-          <w:sz w:val="22"/>
-          <w:szCs w:val="22"/>
-        </w:rPr>
-      </w:pPr>
-    </w:p>
-    <w:p>
-      <w:pPr>
-        <w:ind w:firstLine="720"/>
-        <w:rPr>
-          <w:rFonts w:ascii="Calibri" w:hAnsi="Calibri" w:cs="Calibri"/>
-          <w:color w:val="000000"/>
-        </w:rPr>
-      </w:pPr>
-      <w:r>
-        <w:rPr>
-          <w:rFonts w:ascii="Calibri" w:hAnsi="Calibri" w:cs="Calibri"/>
-          <w:color w:val="000000"/>
-        </w:rPr>
         <w:t>To determine</w:t>
       </w:r>
       <w:r>
@@ -1487,35 +1219,7 @@
           <w:rFonts w:ascii="Calibri" w:hAnsi="Calibri" w:cs="Calibri"/>
           <w:color w:val="000000"/>
         </w:rPr>
-        <w:t>different ‘extra features’ in section 2 of the questionnaire, we assigned all responses a score, where the strongest interest, represented by the answer ‘</w:t>
-      </w:r>
-      <w:r>
-        <w:rPr>
-          <w:rFonts w:ascii="Calibri" w:hAnsi="Calibri" w:cs="Calibri"/>
-          <w:color w:val="000000"/>
-        </w:rPr>
-        <w:t>The most important priority</w:t>
-      </w:r>
-      <w:r>
-        <w:rPr>
-          <w:rFonts w:ascii="Calibri" w:hAnsi="Calibri" w:cs="Calibri"/>
-          <w:color w:val="000000"/>
-        </w:rPr>
-        <w:t>’ was given a score of 4 and the lowest interest, represented by the answer ‘</w:t>
-      </w:r>
-      <w:r>
-        <w:rPr>
-          <w:rFonts w:ascii="Calibri" w:hAnsi="Calibri" w:cs="Calibri"/>
-          <w:color w:val="000000"/>
-        </w:rPr>
-        <w:t>Not important at all</w:t>
-      </w:r>
-      <w:r>
-        <w:rPr>
-          <w:rFonts w:ascii="Calibri" w:hAnsi="Calibri" w:cs="Calibri"/>
-          <w:color w:val="000000"/>
-        </w:rPr>
-        <w:t xml:space="preserve">’ was given a score of 1. </w:t>
+        <w:t xml:space="preserve">different ‘extra features’ in section 2 of the questionnaire, we assigned all responses a score, where the strongest interest, represented by the answer ‘The most important priority’ was given a score of 4 and the lowest interest, represented by the answer ‘Not important at all’ was given a score of 1. </w:t>
       </w:r>
       <w:r>
         <w:rPr>
@@ -2193,6 +1897,7 @@
           <w:sz w:val="22"/>
           <w:szCs w:val="22"/>
         </w:rPr>
+        <w:lastRenderedPageBreak/>
         <w:t>“</w:t>
       </w:r>
       <w:r>
@@ -2319,7 +2024,25 @@
             <w:sz w:val="22"/>
             <w:szCs w:val="22"/>
           </w:rPr>
-          <w:t>https://en.wikipedia.org/wiki/Tay_(bot)</w:t>
+          <w:t>https://en.wiki</w:t>
+        </w:r>
+        <w:r>
+          <w:rPr>
+            <w:rStyle w:val="Hyperlink"/>
+            <w:rFonts w:ascii="Calibri" w:hAnsi="Calibri" w:cs="Calibri"/>
+            <w:sz w:val="22"/>
+            <w:szCs w:val="22"/>
+          </w:rPr>
+          <w:t>p</w:t>
+        </w:r>
+        <w:r>
+          <w:rPr>
+            <w:rStyle w:val="Hyperlink"/>
+            <w:rFonts w:ascii="Calibri" w:hAnsi="Calibri" w:cs="Calibri"/>
+            <w:sz w:val="22"/>
+            <w:szCs w:val="22"/>
+          </w:rPr>
+          <w:t>edia.org/wiki/Tay_(bot)</w:t>
         </w:r>
       </w:hyperlink>
       <w:r>
@@ -2390,25 +2113,7 @@
           <w:sz w:val="22"/>
           <w:szCs w:val="22"/>
         </w:rPr>
-        <w:t>“</w:t>
-      </w:r>
-      <w:r>
-        <w:rPr>
-          <w:rFonts w:ascii="Calibri" w:hAnsi="Calibri" w:cs="Calibri"/>
-          <w:color w:val="000000"/>
-          <w:sz w:val="22"/>
-          <w:szCs w:val="22"/>
-        </w:rPr>
-        <w:t>I think the overall idea is really good, but there is one part that bothers me. In your description, you say the aim is to get people to stay on the site longer. Social media also has quite an addictive quality to it, and while I think the aims of this site are beneficial, how does this play into overall ethics? If you accidentally create an addictive social media stream that feeds people information that keeps them on the site, could this be used by others to do what you're raising awareness for?</w:t>
-      </w:r>
-      <w:r>
-        <w:rPr>
-          <w:rFonts w:ascii="Calibri" w:hAnsi="Calibri" w:cs="Calibri"/>
-          <w:color w:val="000000"/>
-          <w:sz w:val="22"/>
-          <w:szCs w:val="22"/>
-        </w:rPr>
-        <w:t>”</w:t>
+        <w:t>“I think the overall idea is really good, but there is one part that bothers me. In your description, you say the aim is to get people to stay on the site longer. Social media also has quite an addictive quality to it, and while I think the aims of this site are beneficial, how does this play into overall ethics? If you accidentally create an addictive social media stream that feeds people information that keeps them on the site, could this be used by others to do what you're raising awareness for?”</w:t>
       </w:r>
     </w:p>
     <w:p>
@@ -3206,6 +2911,7 @@
   <w:style w:type="character" w:default="1" w:styleId="DefaultParagraphFont">
     <w:name w:val="Default Paragraph Font"/>
     <w:uiPriority w:val="1"/>
+    <w:semiHidden/>
     <w:unhideWhenUsed/>
   </w:style>
   <w:style w:type="table" w:default="1" w:styleId="TableNormal">
@@ -3250,6 +2956,18 @@
     <w:rPr>
       <w:color w:val="605E5C"/>
       <w:shd w:val="clear" w:color="auto" w:fill="E1DFDD"/>
+    </w:rPr>
+  </w:style>
+  <w:style w:type="character" w:styleId="FollowedHyperlink">
+    <w:name w:val="FollowedHyperlink"/>
+    <w:basedOn w:val="DefaultParagraphFont"/>
+    <w:uiPriority w:val="99"/>
+    <w:semiHidden/>
+    <w:unhideWhenUsed/>
+    <w:rsid w:val="00F51415"/>
+    <w:rPr>
+      <w:color w:val="954F72" w:themeColor="followedHyperlink"/>
+      <w:u w:val="single"/>
     </w:rPr>
   </w:style>
 </w:styles>

</xml_diff>